<commit_message>
v0.0.1 prove of concept
</commit_message>
<xml_diff>
--- a/generated_cv.docx
+++ b/generated_cv.docx
@@ -583,90 +583,60 @@
             </w:r>
           </w:p>
         </w:tc>
-        <w:sdt>
-          <w:sdtPr>
-            <w:alias w:val="Pasfoto"/>
-            <w:tag w:val="Pasfoto"/>
-            <w:id w:val="-30890953"/>
-            <w:showingPlcHdr/>
-            <w:picture/>
-          </w:sdtPr>
-          <w:sdtContent>
-            <w:tc>
-              <w:tcPr>
-                <w:tcW w:w="3067" w:type="dxa"/>
-                <w:vMerge w:val="restart"/>
-              </w:tcPr>
-              <w:p>
-                <w:r>
-                  <w:rPr>
-                    <w:noProof/>
-                  </w:rPr>
-                  <w:drawing>
-                    <wp:inline distT="0" distB="0" distL="0" distR="0" wp14:anchorId="55C419F0" wp14:editId="7ABD8471">
-                      <wp:extent cx="1799640" cy="1799640"/>
-                      <wp:effectExtent l="0" t="0" r="0" b="0"/>
-                      <wp:docPr id="1005" name="Afbeelding 1">
-                        <a:extLst xmlns:a="http://schemas.openxmlformats.org/drawingml/2006/main">
-                          <a:ext uri="{C183D7F6-B498-43B3-948B-1728B52AA6E4}">
-                            <adec:decorative xmlns:adec="http://schemas.microsoft.com/office/drawing/2017/decorative" val="1"/>
-                          </a:ext>
-                        </a:extLst>
-                      </wp:docPr>
-                      <wp:cNvGraphicFramePr>
-                        <a:graphicFrameLocks xmlns:a="http://schemas.openxmlformats.org/drawingml/2006/main" noChangeAspect="1"/>
-                      </wp:cNvGraphicFramePr>
-                      <a:graphic xmlns:a="http://schemas.openxmlformats.org/drawingml/2006/main">
-                        <a:graphicData uri="http://schemas.openxmlformats.org/drawingml/2006/picture">
-                          <pic:pic xmlns:pic="http://schemas.openxmlformats.org/drawingml/2006/picture">
-                            <pic:nvPicPr>
-                              <pic:cNvPr id="58" name="Afbeelding 1">
-                                <a:extLst>
-                                  <a:ext uri="{C183D7F6-B498-43B3-948B-1728B52AA6E4}">
-                                    <adec:decorative xmlns:adec="http://schemas.microsoft.com/office/drawing/2017/decorative" val="1"/>
-                                  </a:ext>
-                                </a:extLst>
-                              </pic:cNvPr>
-                              <pic:cNvPicPr>
-                                <a:picLocks noChangeAspect="1" noChangeArrowheads="1"/>
-                              </pic:cNvPicPr>
-                            </pic:nvPicPr>
-                            <pic:blipFill>
-                              <a:blip r:embed="rId7">
-                                <a:extLst>
-                                  <a:ext uri="{28A0092B-C50C-407E-A947-70E740481C1C}">
-                                    <a14:useLocalDpi xmlns:a14="http://schemas.microsoft.com/office/drawing/2010/main" val="0"/>
-                                  </a:ext>
-                                </a:extLst>
-                              </a:blip>
-                              <a:srcRect/>
-                              <a:stretch>
-                                <a:fillRect/>
-                              </a:stretch>
-                            </pic:blipFill>
-                            <pic:spPr bwMode="auto">
-                              <a:xfrm>
-                                <a:off x="0" y="0"/>
-                                <a:ext cx="1799640" cy="1799640"/>
-                              </a:xfrm>
-                              <a:prstGeom prst="rect">
-                                <a:avLst/>
-                              </a:prstGeom>
-                              <a:noFill/>
-                              <a:ln>
-                                <a:noFill/>
-                              </a:ln>
-                            </pic:spPr>
-                          </pic:pic>
-                        </a:graphicData>
-                      </a:graphic>
-                    </wp:inline>
-                  </w:drawing>
-                </w:r>
-              </w:p>
-            </w:tc>
-          </w:sdtContent>
-        </w:sdt>
+        <w:tc>
+          <w:tcPr>
+            <w:tcW w:w="3067" w:type="dxa"/>
+            <w:vMerge w:val="restart"/>
+          </w:tcPr>
+          <w:p>
+            <w:pPr>
+              <w:rPr>
+                <w:lang w:val="en-ES"/>
+              </w:rPr>
+            </w:pPr>
+            <w:r>
+              <w:t xml:space="preserve"/>
+            </w:r>
+            <w:r>
+              <w:drawing>
+                <wp:inline xmlns:a="http://schemas.openxmlformats.org/drawingml/2006/main" xmlns:pic="http://schemas.openxmlformats.org/drawingml/2006/picture">
+                  <wp:extent cx="1440000" cy="1440000"/>
+                  <wp:docPr id="1005" name="Picture 15"/>
+                  <wp:cNvGraphicFramePr>
+                    <a:graphicFrameLocks noChangeAspect="1"/>
+                  </wp:cNvGraphicFramePr>
+                  <a:graphic>
+                    <a:graphicData uri="http://schemas.openxmlformats.org/drawingml/2006/picture">
+                      <pic:pic>
+                        <pic:nvPicPr>
+                          <pic:cNvPr id="0" name="pooo.png"/>
+                          <pic:cNvPicPr/>
+                        </pic:nvPicPr>
+                        <pic:blipFill>
+                          <a:blip r:embed="rId9"/>
+                          <a:stretch>
+                            <a:fillRect/>
+                          </a:stretch>
+                        </pic:blipFill>
+                        <pic:spPr>
+                          <a:xfrm>
+                            <a:off x="0" y="0"/>
+                            <a:ext cx="1440000" cy="1440000"/>
+                          </a:xfrm>
+                          <a:prstGeom prst="rect"/>
+                        </pic:spPr>
+                      </pic:pic>
+                    </a:graphicData>
+                  </a:graphic>
+                </wp:inline>
+              </w:drawing>
+            </w:r>
+            <w:r>
+              <w:t xml:space="preserve"/>
+            </w:r>
+          </w:p>
+          <w:p/>
+        </w:tc>
       </w:tr>
       <w:tr>
         <w:tc>

</xml_diff>